<commit_message>
Remove "Left" from Arbitrary back side markers
</commit_message>
<xml_diff>
--- a/MarkerMap.docx
+++ b/MarkerMap.docx
@@ -2750,7 +2750,7 @@
                 <w:rFonts w:ascii="Calibri" w:eastAsia="Times New Roman" w:hAnsi="Calibri" w:cs="Calibri"/>
                 <w:color w:val="000000"/>
               </w:rPr>
-              <w:t>Arbitrary Left Back</w:t>
+              <w:t>Arbitrary Back</w:t>
             </w:r>
           </w:p>
         </w:tc>
@@ -7879,15 +7879,16 @@
 </file>
 
 <file path=customXml/item1.xml><?xml version="1.0" encoding="utf-8"?>
-<?mso-contentType ?>
-<FormTemplates xmlns="http://schemas.microsoft.com/sharepoint/v3/contenttype/forms">
-  <Display>DocumentLibraryForm</Display>
-  <Edit>DocumentLibraryForm</Edit>
-  <New>DocumentLibraryForm</New>
-</FormTemplates>
+<b:Sources xmlns:b="http://schemas.openxmlformats.org/officeDocument/2006/bibliography" xmlns="http://schemas.openxmlformats.org/officeDocument/2006/bibliography" SelectedStyle="\APASixthEditionOfficeOnline.xsl" StyleName="APA" Version="6"/>
 </file>
 
 <file path=customXml/item2.xml><?xml version="1.0" encoding="utf-8"?>
+<p:properties xmlns:p="http://schemas.microsoft.com/office/2006/metadata/properties" xmlns:xsi="http://www.w3.org/2001/XMLSchema-instance" xmlns:pc="http://schemas.microsoft.com/office/infopath/2007/PartnerControls">
+  <documentManagement/>
+</p:properties>
+</file>
+
+<file path=customXml/item3.xml><?xml version="1.0" encoding="utf-8"?>
 <ct:contentTypeSchema xmlns:ct="http://schemas.microsoft.com/office/2006/metadata/contentType" xmlns:ma="http://schemas.microsoft.com/office/2006/metadata/properties/metaAttributes" ct:_="" ma:_="" ma:contentTypeName="Document" ma:contentTypeID="0x010100EBD0C9599F042D4A826045BBF022559B" ma:contentTypeVersion="12" ma:contentTypeDescription="Create a new document." ma:contentTypeScope="" ma:versionID="8b0ba0ab27a10e7b04636dc97ab2c114">
   <xsd:schema xmlns:xsd="http://www.w3.org/2001/XMLSchema" xmlns:xs="http://www.w3.org/2001/XMLSchema" xmlns:p="http://schemas.microsoft.com/office/2006/metadata/properties" xmlns:ns3="b75c6990-4e99-4747-b3c2-c9735a6f432a" xmlns:ns4="4b5c662d-8a83-4486-acbe-2643aeca2a4f" targetNamespace="http://schemas.microsoft.com/office/2006/metadata/properties" ma:root="true" ma:fieldsID="a43cca002713b00c4eaf1f505555bb9e" ns3:_="" ns4:_="">
     <xsd:import namespace="b75c6990-4e99-4747-b3c2-c9735a6f432a"/>
@@ -8104,25 +8105,33 @@
 </ct:contentTypeSchema>
 </file>
 
-<file path=customXml/item3.xml><?xml version="1.0" encoding="utf-8"?>
-<p:properties xmlns:p="http://schemas.microsoft.com/office/2006/metadata/properties" xmlns:xsi="http://www.w3.org/2001/XMLSchema-instance" xmlns:pc="http://schemas.microsoft.com/office/infopath/2007/PartnerControls">
-  <documentManagement/>
-</p:properties>
-</file>
-
 <file path=customXml/item4.xml><?xml version="1.0" encoding="utf-8"?>
-<b:Sources xmlns:b="http://schemas.openxmlformats.org/officeDocument/2006/bibliography" xmlns="http://schemas.openxmlformats.org/officeDocument/2006/bibliography" SelectedStyle="\APASixthEditionOfficeOnline.xsl" StyleName="APA" Version="6"/>
+<?mso-contentType ?>
+<FormTemplates xmlns="http://schemas.microsoft.com/sharepoint/v3/contenttype/forms">
+  <Display>DocumentLibraryForm</Display>
+  <Edit>DocumentLibraryForm</Edit>
+  <New>DocumentLibraryForm</New>
+</FormTemplates>
 </file>
 
 <file path=customXml/itemProps1.xml><?xml version="1.0" encoding="utf-8"?>
-<ds:datastoreItem xmlns:ds="http://schemas.openxmlformats.org/officeDocument/2006/customXml" ds:itemID="{D2FB7D6A-86F0-4EEB-A689-721F9DAFB536}">
+<ds:datastoreItem xmlns:ds="http://schemas.openxmlformats.org/officeDocument/2006/customXml" ds:itemID="{E8B73549-4A61-42EC-BEFA-840002229DD4}">
   <ds:schemaRefs>
-    <ds:schemaRef ds:uri="http://schemas.microsoft.com/sharepoint/v3/contenttype/forms"/>
+    <ds:schemaRef ds:uri="http://schemas.openxmlformats.org/officeDocument/2006/bibliography"/>
   </ds:schemaRefs>
 </ds:datastoreItem>
 </file>
 
 <file path=customXml/itemProps2.xml><?xml version="1.0" encoding="utf-8"?>
+<ds:datastoreItem xmlns:ds="http://schemas.openxmlformats.org/officeDocument/2006/customXml" ds:itemID="{8A4929D9-9519-4BFE-B88D-EDEF5D697A6A}">
+  <ds:schemaRefs>
+    <ds:schemaRef ds:uri="http://schemas.microsoft.com/office/2006/metadata/properties"/>
+    <ds:schemaRef ds:uri="http://schemas.microsoft.com/office/infopath/2007/PartnerControls"/>
+  </ds:schemaRefs>
+</ds:datastoreItem>
+</file>
+
+<file path=customXml/itemProps3.xml><?xml version="1.0" encoding="utf-8"?>
 <ds:datastoreItem xmlns:ds="http://schemas.openxmlformats.org/officeDocument/2006/customXml" ds:itemID="{5441E45A-13AC-4F39-8774-4ABF894A50D7}">
   <ds:schemaRefs>
     <ds:schemaRef ds:uri="http://schemas.microsoft.com/office/2006/metadata/contentType"/>
@@ -8141,19 +8150,10 @@
 </ds:datastoreItem>
 </file>
 
-<file path=customXml/itemProps3.xml><?xml version="1.0" encoding="utf-8"?>
-<ds:datastoreItem xmlns:ds="http://schemas.openxmlformats.org/officeDocument/2006/customXml" ds:itemID="{8A4929D9-9519-4BFE-B88D-EDEF5D697A6A}">
+<file path=customXml/itemProps4.xml><?xml version="1.0" encoding="utf-8"?>
+<ds:datastoreItem xmlns:ds="http://schemas.openxmlformats.org/officeDocument/2006/customXml" ds:itemID="{D2FB7D6A-86F0-4EEB-A689-721F9DAFB536}">
   <ds:schemaRefs>
-    <ds:schemaRef ds:uri="http://schemas.microsoft.com/office/2006/metadata/properties"/>
-    <ds:schemaRef ds:uri="http://schemas.microsoft.com/office/infopath/2007/PartnerControls"/>
-  </ds:schemaRefs>
-</ds:datastoreItem>
-</file>
-
-<file path=customXml/itemProps4.xml><?xml version="1.0" encoding="utf-8"?>
-<ds:datastoreItem xmlns:ds="http://schemas.openxmlformats.org/officeDocument/2006/customXml" ds:itemID="{E8B73549-4A61-42EC-BEFA-840002229DD4}">
-  <ds:schemaRefs>
-    <ds:schemaRef ds:uri="http://schemas.openxmlformats.org/officeDocument/2006/bibliography"/>
+    <ds:schemaRef ds:uri="http://schemas.microsoft.com/sharepoint/v3/contenttype/forms"/>
   </ds:schemaRefs>
 </ds:datastoreItem>
 </file>
</xml_diff>